<commit_message>
Uaktualniono prezentację i pomysł
</commit_message>
<xml_diff>
--- a/Wprowadzenie do rekurencji 2/Pomysł.docx
+++ b/Wprowadzenie do rekurencji 2/Pomysł.docx
@@ -13,6 +13,32 @@
       </w:pPr>
       <w:r>
         <w:t>Sortowanie przez scalanie: z ćwiczeniem praktycznym na patyczkach</w:t>
+      </w:r>
+    </w:p>
+    <w:p>
+      <w:pPr>
+        <w:pStyle w:val="Kolorowalistaakcent11"/>
+        <w:numPr>
+          <w:ilvl w:val="0"/>
+          <w:numId w:val="2"/>
+        </w:numPr>
+        <w:jc w:val="both"/>
+      </w:pPr>
+      <w:r>
+        <w:t>Lekcja druga: wprowadzenie do sortowania szybkiego</w:t>
+      </w:r>
+    </w:p>
+    <w:p>
+      <w:pPr>
+        <w:pStyle w:val="Kolorowalistaakcent11"/>
+        <w:numPr>
+          <w:ilvl w:val="0"/>
+          <w:numId w:val="2"/>
+        </w:numPr>
+        <w:jc w:val="both"/>
+      </w:pPr>
+      <w:r>
+        <w:t>Lekcja trzecia: implementacja sortowania szybkiego</w:t>
       </w:r>
       <w:bookmarkStart w:id="0" w:name="_GoBack"/>
       <w:bookmarkEnd w:id="0"/>

</xml_diff>

<commit_message>
Drobne poprawki i pomysły
</commit_message>
<xml_diff>
--- a/Wprowadzenie do rekurencji 2/Pomysł.docx
+++ b/Wprowadzenie do rekurencji 2/Pomysł.docx
@@ -40,8 +40,230 @@
       <w:r>
         <w:t>Lekcja trzecia: implementacja sortowania szybkiego</w:t>
       </w:r>
+    </w:p>
+    <w:p>
+      <w:pPr>
+        <w:pStyle w:val="Kolorowalistaakcent11"/>
+        <w:jc w:val="both"/>
+      </w:pPr>
+    </w:p>
+    <w:p>
+      <w:pPr>
+        <w:pStyle w:val="Kolorowalistaakcent11"/>
+        <w:jc w:val="both"/>
+      </w:pPr>
+    </w:p>
+    <w:p>
+      <w:pPr>
+        <w:pStyle w:val="Kolorowalistaakcent11"/>
+        <w:jc w:val="both"/>
+      </w:pPr>
+    </w:p>
+    <w:p>
+      <w:pPr>
+        <w:pStyle w:val="Kolorowalistaakcent11"/>
+        <w:ind w:left="0"/>
+        <w:jc w:val="both"/>
+      </w:pPr>
+      <w:r>
+        <w:t>Uwagi:</w:t>
+      </w:r>
+    </w:p>
+    <w:p>
+      <w:pPr>
+        <w:pStyle w:val="Kolorowalistaakcent11"/>
+        <w:numPr>
+          <w:ilvl w:val="0"/>
+          <w:numId w:val="3"/>
+        </w:numPr>
+        <w:jc w:val="both"/>
+      </w:pPr>
+      <w:r>
+        <w:t>Przedstawienie idei algorytmu sortowania szybkiego jest względnie proste: mniejsze na lewo, większe na prawo, powtarzaj. Diabeł tkwi w szczegółach.</w:t>
+      </w:r>
+    </w:p>
+    <w:p>
+      <w:pPr>
+        <w:pStyle w:val="Kolorowalistaakcent11"/>
+        <w:numPr>
+          <w:ilvl w:val="0"/>
+          <w:numId w:val="3"/>
+        </w:numPr>
+        <w:jc w:val="both"/>
+      </w:pPr>
+      <w:r>
+        <w:t>Ideę algorytmu można zaprezentować na przykładzie sortowania książek pod względem wysokości: wybieramy środkową, niższe na lewo, wyższe na prawo, powtarzamy.</w:t>
+      </w:r>
+    </w:p>
+    <w:p>
+      <w:pPr>
+        <w:pStyle w:val="Kolorowalistaakcent11"/>
+        <w:numPr>
+          <w:ilvl w:val="0"/>
+          <w:numId w:val="3"/>
+        </w:numPr>
+        <w:jc w:val="both"/>
+      </w:pPr>
+      <w:r>
+        <w:t>Pytanie 1: w jaki sposób przedstawić „istotność” tego algorytmu? Może porównać z innymi algorytmami sortowania.</w:t>
+      </w:r>
+    </w:p>
+    <w:p>
+      <w:pPr>
+        <w:pStyle w:val="Kolorowalistaakcent11"/>
+        <w:numPr>
+          <w:ilvl w:val="0"/>
+          <w:numId w:val="3"/>
+        </w:numPr>
+        <w:jc w:val="both"/>
+      </w:pPr>
+      <w:r>
+        <w:t>Pytanie 2: co jest najważniejsze w algorytmie sortowania szybkiego? Co uczniowie powinni wynieść z lekcji?</w:t>
+      </w:r>
+    </w:p>
+    <w:p>
+      <w:pPr>
+        <w:pStyle w:val="Kolorowalistaakcent11"/>
+        <w:numPr>
+          <w:ilvl w:val="0"/>
+          <w:numId w:val="3"/>
+        </w:numPr>
+        <w:jc w:val="both"/>
+      </w:pPr>
+      <w:r>
+        <w:t>Pytanie 3: jaki jest cel lekcji? Czy chcemy, aby wszyscy potrafili zaimplementować algorytm w wybranym języku? Czy może lepiej przenieść implementację na coś innego, bardziej „praktycznego”?</w:t>
+      </w:r>
+    </w:p>
+    <w:p>
+      <w:pPr>
+        <w:pStyle w:val="Kolorowalistaakcent11"/>
+        <w:numPr>
+          <w:ilvl w:val="0"/>
+          <w:numId w:val="3"/>
+        </w:numPr>
+        <w:jc w:val="both"/>
+      </w:pPr>
+      <w:r>
+        <w:t>Spostrzeżenie 1: być może implementacja algorytmu quicksort stanowi pewną barierę – nie wszyscy będą w stanie to zrozumieć.</w:t>
+      </w:r>
+    </w:p>
+    <w:p>
+      <w:pPr>
+        <w:pStyle w:val="Kolorowalistaakcent11"/>
+        <w:numPr>
+          <w:ilvl w:val="0"/>
+          <w:numId w:val="3"/>
+        </w:numPr>
+        <w:jc w:val="both"/>
+      </w:pPr>
+      <w:r>
+        <w:t>Spostrzeżenie 2: zalety algorytmu quicksort są niewidoczne na małych danych – dużo wysiłku, marny rezultat. Z „zewnątrz” sortowanie przez wybieranie wydaje się być szybsze i prostsze.</w:t>
+      </w:r>
+    </w:p>
+    <w:p>
+      <w:pPr>
+        <w:pStyle w:val="Kolorowalistaakcent11"/>
+        <w:numPr>
+          <w:ilvl w:val="0"/>
+          <w:numId w:val="3"/>
+        </w:numPr>
+        <w:jc w:val="both"/>
+      </w:pPr>
+      <w:r>
+        <w:t>Uwaga 1: być może należałoby pokazać, dlaczego algorytm quicksort jest tak wyjątkowy i istotny (działa w miejscu i co jeszcze)?</w:t>
+      </w:r>
+    </w:p>
+    <w:p>
+      <w:pPr>
+        <w:pStyle w:val="Kolorowalistaakcent11"/>
+        <w:numPr>
+          <w:ilvl w:val="0"/>
+          <w:numId w:val="3"/>
+        </w:numPr>
+        <w:jc w:val="both"/>
+      </w:pPr>
+      <w:r>
+        <w:t xml:space="preserve">Uwaga 2: dla ucznia algorytm quicksort w porównaniu do </w:t>
+      </w:r>
+      <w:r>
+        <w:t>sortowania przez wybieranie może wydawać się nienaturalny i być niepotrzebnym utrudnieniem. W jaki sposób sprawić, by był bardziej „naturalny”? Czy da się zrobić coś podobnego jak w przypadku rekurencji i przeszukiwania pudełek? Czy istnieje przykład zastosowania/problemu, w którym quicksort jest „naturalnym” rozwiązaniem?</w:t>
+      </w:r>
+    </w:p>
+    <w:p>
+      <w:pPr>
+        <w:pStyle w:val="Kolorowalistaakcent11"/>
+        <w:numPr>
+          <w:ilvl w:val="0"/>
+          <w:numId w:val="3"/>
+        </w:numPr>
+        <w:jc w:val="both"/>
+      </w:pPr>
+      <w:r>
+        <w:t>Pytanie 4: gdzie, poza komputerem, stosujemy sortowanie? Biblioteka? Możemy sortować książki, karty (w trakcie gry). Co jeszcze?</w:t>
+      </w:r>
+    </w:p>
+    <w:p>
+      <w:pPr>
+        <w:pStyle w:val="Kolorowalistaakcent11"/>
+        <w:numPr>
+          <w:ilvl w:val="0"/>
+          <w:numId w:val="3"/>
+        </w:numPr>
+        <w:jc w:val="both"/>
+      </w:pPr>
+      <w:r>
+        <w:t>Czy istnieje sytuacja, którą można zaprezentować poprzez prostą analogię, w której algorytm sortowania szybkiego jest znacznie lepszym pomysłem niż sortowanie przez wybieranie? Dobrze, żeby chodziło o coś innego niż sama złożoność. Ludzie mają tendencję do twierdzenia, że współczesne komputery są w stanie wszystko policzyć w krótkim czasie.</w:t>
+      </w:r>
+    </w:p>
+    <w:p>
+      <w:pPr>
+        <w:pStyle w:val="Kolorowalistaakcent11"/>
+        <w:numPr>
+          <w:ilvl w:val="0"/>
+          <w:numId w:val="3"/>
+        </w:numPr>
+        <w:jc w:val="both"/>
+      </w:pPr>
+      <w:r>
+        <w:t>Pytanie 5: jak, w sposób prosty, przedstawić nie tylko ideę sortowania szybkiego, ale także samego przesuwania elementów dokonywanego w miejscu? Może jako pivot określić element brzegowy? Może przykład z książkami: zaczynamy od lewej</w:t>
+      </w:r>
+      <w:r>
+        <w:t xml:space="preserve"> (pierwsza książka służy za pivot i określa próg wysokości) i idziemy w prawo. Jak napotkamy wyższą od pivota, to jest ok (książka jest na swoim miejscu – po prawej stronie), idziemy dalej w prawo. Jeżeli napotkamy niższą od pivota, to zamieniamy miejscami – tę niższą i pierwszą na prawo od pivota od niego wyższą. Jest to o tyle łatwiejsze, że przesuwamy się tylko w jedną stronę – w prawo. Możemy wykorzystać dwa palce (wskaźniki) do wskazywania, na które książki patrzymy. Lewa dłoń dotyka tylko pivota i od niego niższych. Prawa dłoń przeskakuje po </w:t>
+      </w:r>
+      <w:r>
+        <w:lastRenderedPageBreak/>
+        <w:t>wyższych, ale zatrzymuje się na niższych wyznaczając elementy do zamiany. Na koniec lewa dłoń wyznacza miejsce podziału tablicy. Można zacząć od przykładu, w którym drugim elementem (zaraz obok pivota) jest książka wyższa od pivota (tak będzie łatwiej).</w:t>
+      </w:r>
       <w:bookmarkStart w:id="0" w:name="_GoBack"/>
       <w:bookmarkEnd w:id="0"/>
+    </w:p>
+    <w:p>
+      <w:pPr>
+        <w:pStyle w:val="Kolorowalistaakcent11"/>
+        <w:jc w:val="both"/>
+      </w:pPr>
+    </w:p>
+    <w:p>
+      <w:pPr>
+        <w:pStyle w:val="Kolorowalistaakcent11"/>
+        <w:jc w:val="both"/>
+      </w:pPr>
+    </w:p>
+    <w:p>
+      <w:pPr>
+        <w:pStyle w:val="Kolorowalistaakcent11"/>
+        <w:ind w:left="0"/>
+        <w:jc w:val="both"/>
+      </w:pPr>
+      <w:r>
+        <w:t>Pomysł inny: wyszukiwanie binarne na przykładzie książki telefonicznej (albo innego, uporządkowanego spisu, teraz właściwie nie korzysta się z książek telefonicznych).</w:t>
+      </w:r>
+    </w:p>
+    <w:p>
+      <w:pPr>
+        <w:pStyle w:val="Kolorowalistaakcent11"/>
+        <w:jc w:val="both"/>
+      </w:pPr>
     </w:p>
     <w:sectPr>
       <w:pgSz w:w="11906" w:h="16838"/>
@@ -169,6 +391,119 @@
     </w:lvl>
   </w:abstractNum>
   <w:abstractNum w:abstractNumId="1" w15:restartNumberingAfterBreak="0">
+    <w:nsid w:val="5D571F25"/>
+    <w:multiLevelType w:val="hybridMultilevel"/>
+    <w:tmpl w:val="F6560BA0"/>
+    <w:lvl w:ilvl="0" w:tplc="04150001">
+      <w:start w:val="1"/>
+      <w:numFmt w:val="bullet"/>
+      <w:lvlText w:val=""/>
+      <w:lvlJc w:val="left"/>
+      <w:pPr>
+        <w:ind w:left="720" w:hanging="360"/>
+      </w:pPr>
+      <w:rPr>
+        <w:rFonts w:ascii="Symbol" w:hAnsi="Symbol" w:hint="default"/>
+      </w:rPr>
+    </w:lvl>
+    <w:lvl w:ilvl="1" w:tplc="04150003" w:tentative="1">
+      <w:start w:val="1"/>
+      <w:numFmt w:val="bullet"/>
+      <w:lvlText w:val="o"/>
+      <w:lvlJc w:val="left"/>
+      <w:pPr>
+        <w:ind w:left="1440" w:hanging="360"/>
+      </w:pPr>
+      <w:rPr>
+        <w:rFonts w:ascii="Courier New" w:hAnsi="Courier New" w:cs="Courier New" w:hint="default"/>
+      </w:rPr>
+    </w:lvl>
+    <w:lvl w:ilvl="2" w:tplc="04150005" w:tentative="1">
+      <w:start w:val="1"/>
+      <w:numFmt w:val="bullet"/>
+      <w:lvlText w:val=""/>
+      <w:lvlJc w:val="left"/>
+      <w:pPr>
+        <w:ind w:left="2160" w:hanging="360"/>
+      </w:pPr>
+      <w:rPr>
+        <w:rFonts w:ascii="Wingdings" w:hAnsi="Wingdings" w:hint="default"/>
+      </w:rPr>
+    </w:lvl>
+    <w:lvl w:ilvl="3" w:tplc="04150001" w:tentative="1">
+      <w:start w:val="1"/>
+      <w:numFmt w:val="bullet"/>
+      <w:lvlText w:val=""/>
+      <w:lvlJc w:val="left"/>
+      <w:pPr>
+        <w:ind w:left="2880" w:hanging="360"/>
+      </w:pPr>
+      <w:rPr>
+        <w:rFonts w:ascii="Symbol" w:hAnsi="Symbol" w:hint="default"/>
+      </w:rPr>
+    </w:lvl>
+    <w:lvl w:ilvl="4" w:tplc="04150003" w:tentative="1">
+      <w:start w:val="1"/>
+      <w:numFmt w:val="bullet"/>
+      <w:lvlText w:val="o"/>
+      <w:lvlJc w:val="left"/>
+      <w:pPr>
+        <w:ind w:left="3600" w:hanging="360"/>
+      </w:pPr>
+      <w:rPr>
+        <w:rFonts w:ascii="Courier New" w:hAnsi="Courier New" w:cs="Courier New" w:hint="default"/>
+      </w:rPr>
+    </w:lvl>
+    <w:lvl w:ilvl="5" w:tplc="04150005" w:tentative="1">
+      <w:start w:val="1"/>
+      <w:numFmt w:val="bullet"/>
+      <w:lvlText w:val=""/>
+      <w:lvlJc w:val="left"/>
+      <w:pPr>
+        <w:ind w:left="4320" w:hanging="360"/>
+      </w:pPr>
+      <w:rPr>
+        <w:rFonts w:ascii="Wingdings" w:hAnsi="Wingdings" w:hint="default"/>
+      </w:rPr>
+    </w:lvl>
+    <w:lvl w:ilvl="6" w:tplc="04150001" w:tentative="1">
+      <w:start w:val="1"/>
+      <w:numFmt w:val="bullet"/>
+      <w:lvlText w:val=""/>
+      <w:lvlJc w:val="left"/>
+      <w:pPr>
+        <w:ind w:left="5040" w:hanging="360"/>
+      </w:pPr>
+      <w:rPr>
+        <w:rFonts w:ascii="Symbol" w:hAnsi="Symbol" w:hint="default"/>
+      </w:rPr>
+    </w:lvl>
+    <w:lvl w:ilvl="7" w:tplc="04150003" w:tentative="1">
+      <w:start w:val="1"/>
+      <w:numFmt w:val="bullet"/>
+      <w:lvlText w:val="o"/>
+      <w:lvlJc w:val="left"/>
+      <w:pPr>
+        <w:ind w:left="5760" w:hanging="360"/>
+      </w:pPr>
+      <w:rPr>
+        <w:rFonts w:ascii="Courier New" w:hAnsi="Courier New" w:cs="Courier New" w:hint="default"/>
+      </w:rPr>
+    </w:lvl>
+    <w:lvl w:ilvl="8" w:tplc="04150005" w:tentative="1">
+      <w:start w:val="1"/>
+      <w:numFmt w:val="bullet"/>
+      <w:lvlText w:val=""/>
+      <w:lvlJc w:val="left"/>
+      <w:pPr>
+        <w:ind w:left="6480" w:hanging="360"/>
+      </w:pPr>
+      <w:rPr>
+        <w:rFonts w:ascii="Wingdings" w:hAnsi="Wingdings" w:hint="default"/>
+      </w:rPr>
+    </w:lvl>
+  </w:abstractNum>
+  <w:abstractNum w:abstractNumId="2" w15:restartNumberingAfterBreak="0">
     <w:nsid w:val="72F916B3"/>
     <w:multiLevelType w:val="hybridMultilevel"/>
     <w:tmpl w:val="2198433E"/>
@@ -255,10 +590,13 @@
     </w:lvl>
   </w:abstractNum>
   <w:num w:numId="1">
-    <w:abstractNumId w:val="1"/>
+    <w:abstractNumId w:val="2"/>
   </w:num>
   <w:num w:numId="2">
     <w:abstractNumId w:val="0"/>
+  </w:num>
+  <w:num w:numId="3">
+    <w:abstractNumId w:val="1"/>
   </w:num>
 </w:numbering>
 </file>
@@ -274,7 +612,7 @@
     </w:rPrDefault>
     <w:pPrDefault/>
   </w:docDefaults>
-  <w:latentStyles w:defLockedState="0" w:defUIPriority="99" w:defSemiHidden="0" w:defUnhideWhenUsed="0" w:defQFormat="0" w:count="375">
+  <w:latentStyles w:defLockedState="0" w:defUIPriority="99" w:defSemiHidden="0" w:defUnhideWhenUsed="0" w:defQFormat="0" w:count="377">
     <w:lsdException w:name="Normal" w:uiPriority="0" w:qFormat="1"/>
     <w:lsdException w:name="heading 1" w:uiPriority="9" w:qFormat="1"/>
     <w:lsdException w:name="heading 2" w:semiHidden="1" w:uiPriority="9" w:unhideWhenUsed="1" w:qFormat="1"/>
@@ -380,7 +718,6 @@
     <w:lsdException w:name="HTML Sample" w:semiHidden="1" w:unhideWhenUsed="1"/>
     <w:lsdException w:name="HTML Typewriter" w:semiHidden="1" w:unhideWhenUsed="1"/>
     <w:lsdException w:name="HTML Variable" w:semiHidden="1" w:unhideWhenUsed="1"/>
-    <w:lsdException w:name="Normal Table" w:semiHidden="1" w:unhideWhenUsed="1"/>
     <w:lsdException w:name="annotation subject" w:semiHidden="1" w:unhideWhenUsed="1"/>
     <w:lsdException w:name="No List" w:semiHidden="1" w:unhideWhenUsed="1"/>
     <w:lsdException w:name="Outline List 1" w:semiHidden="1" w:unhideWhenUsed="1"/>
@@ -426,11 +763,9 @@
     <w:lsdException w:name="Table Subtle 1" w:semiHidden="1" w:unhideWhenUsed="1"/>
     <w:lsdException w:name="Table Subtle 2" w:semiHidden="1" w:unhideWhenUsed="1"/>
     <w:lsdException w:name="Table Web 1" w:semiHidden="1" w:unhideWhenUsed="1"/>
-    <w:lsdException w:name="Table Web 2" w:semiHidden="1" w:unhideWhenUsed="1"/>
     <w:lsdException w:name="Table Web 3" w:semiHidden="1" w:unhideWhenUsed="1"/>
     <w:lsdException w:name="Balloon Text" w:semiHidden="1" w:unhideWhenUsed="1"/>
     <w:lsdException w:name="Table Grid" w:uiPriority="59"/>
-    <w:lsdException w:name="Table Theme" w:semiHidden="1" w:unhideWhenUsed="1"/>
     <w:lsdException w:name="Placeholder Text" w:semiHidden="1" w:unhideWhenUsed="1"/>
     <w:lsdException w:name="No Spacing" w:qFormat="1"/>
     <w:lsdException w:name="Light Shading"/>
@@ -540,7 +875,7 @@
     <w:lsdException w:name="Subtle Reference" w:uiPriority="67" w:qFormat="1"/>
     <w:lsdException w:name="Intense Reference" w:uiPriority="68" w:qFormat="1"/>
     <w:lsdException w:name="Book Title" w:uiPriority="69" w:qFormat="1"/>
-    <w:lsdException w:name="Bibliography" w:uiPriority="70"/>
+    <w:lsdException w:name="Bibliography" w:semiHidden="1" w:uiPriority="70" w:unhideWhenUsed="1"/>
     <w:lsdException w:name="TOC Heading" w:semiHidden="1" w:uiPriority="71" w:unhideWhenUsed="1" w:qFormat="1"/>
     <w:lsdException w:name="Plain Table 1" w:uiPriority="72"/>
     <w:lsdException w:name="Plain Table 2" w:uiPriority="73"/>
@@ -650,6 +985,8 @@
     <w:lsdException w:name="Smart Hyperlink" w:uiPriority="52"/>
     <w:lsdException w:name="Hashtag" w:uiPriority="46"/>
     <w:lsdException w:name="Unresolved Mention" w:uiPriority="47"/>
+    <w:lsdException w:name="Smart Link" w:semiHidden="1" w:unhideWhenUsed="1"/>
+    <w:lsdException w:name="Smart Link Error" w:semiHidden="1" w:unhideWhenUsed="1"/>
   </w:latentStyles>
   <w:style w:type="paragraph" w:default="1" w:styleId="Normalny">
     <w:name w:val="Normal"/>

</xml_diff>